<commit_message>
note + presentation added
</commit_message>
<xml_diff>
--- a/documentation/ТЗ.docx
+++ b/documentation/ТЗ.docx
@@ -23,30 +23,30 @@
     <w:p>
       <w:pPr>
         <w:rPr>
-          <w:sz w:val="32"/>
-          <w:szCs w:val="32"/>
-        </w:rPr>
-      </w:pPr>
-      <w:r>
-        <w:rPr>
-          <w:sz w:val="32"/>
-          <w:szCs w:val="32"/>
+          <w:sz w:val="28"/>
+          <w:szCs w:val="28"/>
+        </w:rPr>
+      </w:pPr>
+      <w:r>
+        <w:rPr>
+          <w:sz w:val="28"/>
+          <w:szCs w:val="28"/>
         </w:rPr>
         <w:t xml:space="preserve">Участники: Ильинский Павел, </w:t>
       </w:r>
       <w:proofErr w:type="spellStart"/>
       <w:r>
         <w:rPr>
-          <w:sz w:val="32"/>
-          <w:szCs w:val="32"/>
+          <w:sz w:val="28"/>
+          <w:szCs w:val="28"/>
         </w:rPr>
         <w:t>Баксанская</w:t>
       </w:r>
       <w:proofErr w:type="spellEnd"/>
       <w:r>
         <w:rPr>
-          <w:sz w:val="32"/>
-          <w:szCs w:val="32"/>
+          <w:sz w:val="28"/>
+          <w:szCs w:val="28"/>
         </w:rPr>
         <w:t xml:space="preserve"> Ксения, Перевалов Артемий</w:t>
       </w:r>
@@ -54,42 +54,42 @@
     <w:p>
       <w:pPr>
         <w:rPr>
-          <w:sz w:val="32"/>
-          <w:szCs w:val="32"/>
-        </w:rPr>
-      </w:pPr>
-      <w:r>
-        <w:rPr>
-          <w:sz w:val="32"/>
-          <w:szCs w:val="32"/>
+          <w:sz w:val="28"/>
+          <w:szCs w:val="28"/>
+        </w:rPr>
+      </w:pPr>
+      <w:r>
+        <w:rPr>
+          <w:sz w:val="28"/>
+          <w:szCs w:val="28"/>
         </w:rPr>
         <w:t xml:space="preserve">Идея: сайт, посвященный </w:t>
       </w:r>
       <w:r>
         <w:rPr>
-          <w:sz w:val="32"/>
-          <w:szCs w:val="32"/>
+          <w:sz w:val="28"/>
+          <w:szCs w:val="28"/>
         </w:rPr>
         <w:t xml:space="preserve">прохождению </w:t>
       </w:r>
       <w:r>
         <w:rPr>
-          <w:sz w:val="32"/>
-          <w:szCs w:val="32"/>
+          <w:sz w:val="28"/>
+          <w:szCs w:val="28"/>
         </w:rPr>
         <w:t>различных тестов</w:t>
       </w:r>
       <w:r>
         <w:rPr>
-          <w:sz w:val="32"/>
-          <w:szCs w:val="32"/>
+          <w:sz w:val="28"/>
+          <w:szCs w:val="28"/>
         </w:rPr>
         <w:t xml:space="preserve"> и их обсуждению пользователей</w:t>
       </w:r>
       <w:r>
         <w:rPr>
-          <w:sz w:val="32"/>
-          <w:szCs w:val="32"/>
+          <w:sz w:val="28"/>
+          <w:szCs w:val="28"/>
         </w:rPr>
         <w:t>.</w:t>
       </w:r>
@@ -97,22 +97,22 @@
     <w:p>
       <w:pPr>
         <w:rPr>
-          <w:sz w:val="40"/>
-          <w:szCs w:val="40"/>
+          <w:sz w:val="28"/>
+          <w:szCs w:val="28"/>
           <w:lang w:val="en-US"/>
         </w:rPr>
       </w:pPr>
       <w:r>
         <w:rPr>
-          <w:sz w:val="40"/>
-          <w:szCs w:val="40"/>
+          <w:sz w:val="28"/>
+          <w:szCs w:val="28"/>
         </w:rPr>
         <w:t>Разделы сайта</w:t>
       </w:r>
       <w:r>
         <w:rPr>
-          <w:sz w:val="40"/>
-          <w:szCs w:val="40"/>
+          <w:sz w:val="28"/>
+          <w:szCs w:val="28"/>
           <w:lang w:val="en-US"/>
         </w:rPr>
         <w:t>:</w:t>
@@ -123,19 +123,19 @@
         <w:pStyle w:val="a3"/>
         <w:numPr>
           <w:ilvl w:val="0"/>
-          <w:numId w:val="2"/>
+          <w:numId w:val="3"/>
         </w:numPr>
         <w:rPr>
-          <w:sz w:val="32"/>
-          <w:szCs w:val="32"/>
-        </w:rPr>
-      </w:pPr>
-      <w:r>
-        <w:rPr>
-          <w:sz w:val="32"/>
-          <w:szCs w:val="32"/>
-        </w:rPr>
-        <w:t>Главная страница – страница с красиво-оформленным списком тестов.</w:t>
+          <w:sz w:val="28"/>
+          <w:szCs w:val="28"/>
+        </w:rPr>
+      </w:pPr>
+      <w:r>
+        <w:rPr>
+          <w:sz w:val="28"/>
+          <w:szCs w:val="28"/>
+        </w:rPr>
+        <w:t>Главная страница – страница с предложенным списком тестов</w:t>
       </w:r>
     </w:p>
     <w:p>
@@ -143,19 +143,19 @@
         <w:pStyle w:val="a3"/>
         <w:numPr>
           <w:ilvl w:val="0"/>
-          <w:numId w:val="2"/>
+          <w:numId w:val="3"/>
         </w:numPr>
         <w:rPr>
-          <w:sz w:val="32"/>
-          <w:szCs w:val="32"/>
-        </w:rPr>
-      </w:pPr>
-      <w:r>
-        <w:rPr>
-          <w:sz w:val="32"/>
-          <w:szCs w:val="32"/>
-        </w:rPr>
-        <w:t>Страница регистрации – окно с регистрацией пользователя, либо со входом в аккаунт, если пользователь уже зарегистрирован.</w:t>
+          <w:sz w:val="28"/>
+          <w:szCs w:val="28"/>
+        </w:rPr>
+      </w:pPr>
+      <w:r>
+        <w:rPr>
+          <w:sz w:val="28"/>
+          <w:szCs w:val="28"/>
+        </w:rPr>
+        <w:t>Раздел с новостями – страница с тематическими для сайта новостями</w:t>
       </w:r>
     </w:p>
     <w:p>
@@ -163,19 +163,19 @@
         <w:pStyle w:val="a3"/>
         <w:numPr>
           <w:ilvl w:val="0"/>
-          <w:numId w:val="2"/>
+          <w:numId w:val="3"/>
         </w:numPr>
         <w:rPr>
-          <w:sz w:val="32"/>
-          <w:szCs w:val="32"/>
-        </w:rPr>
-      </w:pPr>
-      <w:r>
-        <w:rPr>
-          <w:sz w:val="32"/>
-          <w:szCs w:val="32"/>
-        </w:rPr>
-        <w:t>Страница теста – страница с названием, описанием и комментариями пользователей к тесту.</w:t>
+          <w:sz w:val="28"/>
+          <w:szCs w:val="28"/>
+        </w:rPr>
+      </w:pPr>
+      <w:r>
+        <w:rPr>
+          <w:sz w:val="28"/>
+          <w:szCs w:val="28"/>
+        </w:rPr>
+        <w:t>Раздел с форумом – главный форум, где могут общаться пользователи</w:t>
       </w:r>
     </w:p>
     <w:p>
@@ -183,19 +183,19 @@
         <w:pStyle w:val="a3"/>
         <w:numPr>
           <w:ilvl w:val="0"/>
-          <w:numId w:val="2"/>
+          <w:numId w:val="3"/>
         </w:numPr>
         <w:rPr>
-          <w:sz w:val="32"/>
-          <w:szCs w:val="32"/>
-        </w:rPr>
-      </w:pPr>
-      <w:r>
-        <w:rPr>
-          <w:sz w:val="32"/>
-          <w:szCs w:val="32"/>
-        </w:rPr>
-        <w:t>Страница с прохождением теста – на ней реализовано прохождение.</w:t>
+          <w:sz w:val="28"/>
+          <w:szCs w:val="28"/>
+        </w:rPr>
+      </w:pPr>
+      <w:r>
+        <w:rPr>
+          <w:sz w:val="28"/>
+          <w:szCs w:val="28"/>
+        </w:rPr>
+        <w:t>Раздел с поддержкой – страница для связи с поддержкой</w:t>
       </w:r>
     </w:p>
     <w:p>
@@ -203,104 +203,159 @@
         <w:pStyle w:val="a3"/>
         <w:numPr>
           <w:ilvl w:val="0"/>
-          <w:numId w:val="2"/>
+          <w:numId w:val="3"/>
         </w:numPr>
+        <w:rPr>
+          <w:sz w:val="28"/>
+          <w:szCs w:val="28"/>
+        </w:rPr>
+      </w:pPr>
+      <w:r>
+        <w:rPr>
+          <w:sz w:val="28"/>
+          <w:szCs w:val="28"/>
+        </w:rPr>
+        <w:t>Личный кабинет – страница с описанием и результатами тестов пользователя</w:t>
+      </w:r>
+    </w:p>
+    <w:p>
+      <w:pPr>
+        <w:pStyle w:val="a3"/>
+        <w:numPr>
+          <w:ilvl w:val="0"/>
+          <w:numId w:val="3"/>
+        </w:numPr>
+        <w:rPr>
+          <w:sz w:val="28"/>
+          <w:szCs w:val="28"/>
+        </w:rPr>
+      </w:pPr>
+      <w:r>
+        <w:rPr>
+          <w:sz w:val="28"/>
+          <w:szCs w:val="28"/>
+        </w:rPr>
+        <w:t>Страницы регистрации</w:t>
+      </w:r>
+      <w:r>
+        <w:rPr>
+          <w:sz w:val="28"/>
+          <w:szCs w:val="28"/>
+          <w:lang w:val="en-US"/>
+        </w:rPr>
+        <w:t>/</w:t>
+      </w:r>
+      <w:r>
+        <w:rPr>
+          <w:sz w:val="28"/>
+          <w:szCs w:val="28"/>
+        </w:rPr>
+        <w:t>входа</w:t>
+      </w:r>
+    </w:p>
+    <w:p>
+      <w:pPr>
+        <w:pStyle w:val="a3"/>
+        <w:numPr>
+          <w:ilvl w:val="0"/>
+          <w:numId w:val="3"/>
+        </w:numPr>
+        <w:rPr>
+          <w:sz w:val="28"/>
+          <w:szCs w:val="28"/>
+        </w:rPr>
+      </w:pPr>
+      <w:r>
+        <w:rPr>
+          <w:sz w:val="28"/>
+          <w:szCs w:val="28"/>
+        </w:rPr>
+        <w:t>Раздел теста – страница выбранного пользователем теста с его описанием и комментариями под ним</w:t>
+      </w:r>
+    </w:p>
+    <w:p>
+      <w:pPr>
+        <w:rPr>
+          <w:sz w:val="28"/>
+          <w:szCs w:val="28"/>
+        </w:rPr>
+      </w:pPr>
+      <w:r>
+        <w:rPr>
+          <w:sz w:val="28"/>
+          <w:szCs w:val="28"/>
+        </w:rPr>
+        <w:t xml:space="preserve">При регистрации пользователь должен будет ввести свой адрес электронной почты и пароль, которые будут сохранятся в </w:t>
+      </w:r>
+      <w:proofErr w:type="spellStart"/>
+      <w:r>
+        <w:rPr>
+          <w:sz w:val="28"/>
+          <w:szCs w:val="28"/>
+        </w:rPr>
+        <w:t>бд</w:t>
+      </w:r>
+      <w:proofErr w:type="spellEnd"/>
+      <w:r>
+        <w:rPr>
+          <w:sz w:val="28"/>
+          <w:szCs w:val="28"/>
+        </w:rPr>
+        <w:t>. Пароль храниться в зашифрованном виде</w:t>
+      </w:r>
+      <w:r>
+        <w:rPr>
+          <w:sz w:val="28"/>
+          <w:szCs w:val="28"/>
+        </w:rPr>
+        <w:t>.</w:t>
+      </w:r>
+      <w:r>
+        <w:rPr>
+          <w:sz w:val="28"/>
+          <w:szCs w:val="28"/>
+        </w:rPr>
+        <w:t xml:space="preserve"> При регистрации появляется возможность оставлять комментарии и сохранять результаты пройденных тестов</w:t>
+      </w:r>
+      <w:r>
+        <w:rPr>
+          <w:sz w:val="28"/>
+          <w:szCs w:val="28"/>
+        </w:rPr>
+        <w:t>.</w:t>
+      </w:r>
+      <w:r>
+        <w:rPr>
+          <w:sz w:val="28"/>
+          <w:szCs w:val="28"/>
+        </w:rPr>
+        <w:t xml:space="preserve"> </w:t>
+      </w:r>
+      <w:r>
+        <w:rPr>
+          <w:sz w:val="28"/>
+          <w:szCs w:val="28"/>
+        </w:rPr>
+        <w:t>В базе данных будут храниться таблицы с данными пользователей, комментариями под тестами, данными самих тестов.</w:t>
+      </w:r>
+    </w:p>
+    <w:p>
+      <w:pPr>
         <w:rPr>
           <w:sz w:val="32"/>
           <w:szCs w:val="32"/>
         </w:rPr>
       </w:pPr>
-      <w:r>
+      <w:bookmarkStart w:id="0" w:name="_GoBack"/>
+      <w:bookmarkEnd w:id="0"/>
+    </w:p>
+    <w:p>
+      <w:pPr>
         <w:rPr>
           <w:sz w:val="32"/>
           <w:szCs w:val="32"/>
         </w:rPr>
-        <w:t>Личный кабинет пользователя – в нем будет возможность добавить описание профиля, а также там будут сохраняться результаты пройденных тестов.</w:t>
-      </w:r>
-    </w:p>
-    <w:p>
-      <w:pPr>
-        <w:rPr>
-          <w:sz w:val="32"/>
-          <w:szCs w:val="32"/>
-        </w:rPr>
-      </w:pPr>
-    </w:p>
-    <w:p>
-      <w:pPr>
-        <w:rPr>
-          <w:sz w:val="32"/>
-          <w:szCs w:val="32"/>
-        </w:rPr>
-      </w:pPr>
-      <w:r>
-        <w:rPr>
-          <w:sz w:val="32"/>
-          <w:szCs w:val="32"/>
-        </w:rPr>
-        <w:t xml:space="preserve">При регистрации пользователь должен будет ввести свой адрес электронной почты и пароль, которые будут сохранятся в </w:t>
-      </w:r>
-      <w:proofErr w:type="spellStart"/>
-      <w:r>
-        <w:rPr>
-          <w:sz w:val="32"/>
-          <w:szCs w:val="32"/>
-        </w:rPr>
-        <w:t>бд</w:t>
-      </w:r>
-      <w:proofErr w:type="spellEnd"/>
-      <w:r>
-        <w:rPr>
-          <w:sz w:val="32"/>
-          <w:szCs w:val="32"/>
-        </w:rPr>
-        <w:t>. Пароль храниться в зашифрованном виде</w:t>
-      </w:r>
-      <w:r>
-        <w:rPr>
-          <w:sz w:val="32"/>
-          <w:szCs w:val="32"/>
-        </w:rPr>
-        <w:t>.</w:t>
-      </w:r>
-      <w:r>
-        <w:rPr>
-          <w:sz w:val="32"/>
-          <w:szCs w:val="32"/>
-        </w:rPr>
-        <w:t xml:space="preserve"> При регистрации появляется возможность оставлять комментарии и сохранять результаты пройденных тестов</w:t>
-      </w:r>
-      <w:r>
-        <w:rPr>
-          <w:sz w:val="32"/>
-          <w:szCs w:val="32"/>
-        </w:rPr>
-        <w:t>.</w:t>
-      </w:r>
-    </w:p>
-    <w:p>
-      <w:pPr>
-        <w:rPr>
-          <w:sz w:val="32"/>
-          <w:szCs w:val="32"/>
-        </w:rPr>
-      </w:pPr>
-      <w:r>
-        <w:rPr>
-          <w:sz w:val="32"/>
-          <w:szCs w:val="32"/>
-        </w:rPr>
-        <w:t>В базе данных будут храниться таблицы с данными пользователей, комментариями под тестами, данными сам</w:t>
-      </w:r>
-      <w:bookmarkStart w:id="0" w:name="_GoBack"/>
-      <w:bookmarkEnd w:id="0"/>
-      <w:r>
-        <w:rPr>
-          <w:sz w:val="32"/>
-          <w:szCs w:val="32"/>
-        </w:rPr>
-        <w:t>их тестов.</w:t>
-      </w:r>
+      </w:pPr>
     </w:p>
     <w:sectPr>
       <w:pgSz w:w="11906" w:h="16838"/>
@@ -428,6 +483,92 @@
     </w:lvl>
   </w:abstractNum>
   <w:abstractNum w:abstractNumId="1" w15:restartNumberingAfterBreak="0">
+    <w:nsid w:val="51A737D1"/>
+    <w:multiLevelType w:val="hybridMultilevel"/>
+    <w:tmpl w:val="0F72DA58"/>
+    <w:lvl w:ilvl="0" w:tplc="0419000F">
+      <w:start w:val="1"/>
+      <w:numFmt w:val="decimal"/>
+      <w:lvlText w:val="%1."/>
+      <w:lvlJc w:val="left"/>
+      <w:pPr>
+        <w:ind w:left="1440" w:hanging="360"/>
+      </w:pPr>
+    </w:lvl>
+    <w:lvl w:ilvl="1" w:tplc="04190019" w:tentative="1">
+      <w:start w:val="1"/>
+      <w:numFmt w:val="lowerLetter"/>
+      <w:lvlText w:val="%2."/>
+      <w:lvlJc w:val="left"/>
+      <w:pPr>
+        <w:ind w:left="2160" w:hanging="360"/>
+      </w:pPr>
+    </w:lvl>
+    <w:lvl w:ilvl="2" w:tplc="0419001B" w:tentative="1">
+      <w:start w:val="1"/>
+      <w:numFmt w:val="lowerRoman"/>
+      <w:lvlText w:val="%3."/>
+      <w:lvlJc w:val="right"/>
+      <w:pPr>
+        <w:ind w:left="2880" w:hanging="180"/>
+      </w:pPr>
+    </w:lvl>
+    <w:lvl w:ilvl="3" w:tplc="0419000F" w:tentative="1">
+      <w:start w:val="1"/>
+      <w:numFmt w:val="decimal"/>
+      <w:lvlText w:val="%4."/>
+      <w:lvlJc w:val="left"/>
+      <w:pPr>
+        <w:ind w:left="3600" w:hanging="360"/>
+      </w:pPr>
+    </w:lvl>
+    <w:lvl w:ilvl="4" w:tplc="04190019" w:tentative="1">
+      <w:start w:val="1"/>
+      <w:numFmt w:val="lowerLetter"/>
+      <w:lvlText w:val="%5."/>
+      <w:lvlJc w:val="left"/>
+      <w:pPr>
+        <w:ind w:left="4320" w:hanging="360"/>
+      </w:pPr>
+    </w:lvl>
+    <w:lvl w:ilvl="5" w:tplc="0419001B" w:tentative="1">
+      <w:start w:val="1"/>
+      <w:numFmt w:val="lowerRoman"/>
+      <w:lvlText w:val="%6."/>
+      <w:lvlJc w:val="right"/>
+      <w:pPr>
+        <w:ind w:left="5040" w:hanging="180"/>
+      </w:pPr>
+    </w:lvl>
+    <w:lvl w:ilvl="6" w:tplc="0419000F" w:tentative="1">
+      <w:start w:val="1"/>
+      <w:numFmt w:val="decimal"/>
+      <w:lvlText w:val="%7."/>
+      <w:lvlJc w:val="left"/>
+      <w:pPr>
+        <w:ind w:left="5760" w:hanging="360"/>
+      </w:pPr>
+    </w:lvl>
+    <w:lvl w:ilvl="7" w:tplc="04190019" w:tentative="1">
+      <w:start w:val="1"/>
+      <w:numFmt w:val="lowerLetter"/>
+      <w:lvlText w:val="%8."/>
+      <w:lvlJc w:val="left"/>
+      <w:pPr>
+        <w:ind w:left="6480" w:hanging="360"/>
+      </w:pPr>
+    </w:lvl>
+    <w:lvl w:ilvl="8" w:tplc="0419001B" w:tentative="1">
+      <w:start w:val="1"/>
+      <w:numFmt w:val="lowerRoman"/>
+      <w:lvlText w:val="%9."/>
+      <w:lvlJc w:val="right"/>
+      <w:pPr>
+        <w:ind w:left="7200" w:hanging="180"/>
+      </w:pPr>
+    </w:lvl>
+  </w:abstractNum>
+  <w:abstractNum w:abstractNumId="2" w15:restartNumberingAfterBreak="0">
     <w:nsid w:val="6B7652B0"/>
     <w:multiLevelType w:val="hybridMultilevel"/>
     <w:tmpl w:val="BC3AA950"/>
@@ -544,6 +685,9 @@
     <w:abstractNumId w:val="0"/>
   </w:num>
   <w:num w:numId="2">
+    <w:abstractNumId w:val="2"/>
+  </w:num>
+  <w:num w:numId="3">
     <w:abstractNumId w:val="1"/>
   </w:num>
 </w:numbering>

</xml_diff>